<commit_message>
MPS lab 2 added
</commit_message>
<xml_diff>
--- a/MPS/лаб 1/лаб 1.docx
+++ b/MPS/лаб 1/лаб 1.docx
@@ -526,23 +526,7 @@
           <w:b/>
           <w:sz w:val="28"/>
         </w:rPr>
-        <w:t>на основе пр</w:t>
-      </w:r>
-      <w:r>
-        <w:rPr>
-          <w:rFonts w:ascii="Times New Roman" w:hAnsi="Times New Roman"/>
-          <w:b/>
-          <w:sz w:val="28"/>
-        </w:rPr>
-        <w:t>о</w:t>
-      </w:r>
-      <w:r>
-        <w:rPr>
-          <w:rFonts w:ascii="Times New Roman" w:hAnsi="Times New Roman"/>
-          <w:b/>
-          <w:sz w:val="28"/>
-        </w:rPr>
-        <w:t>граммируемого таймера К580ВИ54</w:t>
+        <w:t>на основе программируемого таймера К580ВИ54</w:t>
       </w:r>
     </w:p>
     <w:p>
@@ -856,7 +840,14 @@
           <w:rFonts w:ascii="Times New Roman" w:hAnsi="Times New Roman" w:cs="Times New Roman"/>
           <w:sz w:val="28"/>
         </w:rPr>
-        <w:t>-3</w:t>
+        <w:t>-</w:t>
+      </w:r>
+      <w:r>
+        <w:rPr>
+          <w:rFonts w:ascii="Times New Roman" w:hAnsi="Times New Roman" w:cs="Times New Roman"/>
+          <w:sz w:val="28"/>
+        </w:rPr>
+        <w:t>4</w:t>
       </w:r>
       <w:r>
         <w:rPr>
@@ -1009,21 +1000,12 @@
         </w:rPr>
         <w:t>/</w:t>
       </w:r>
-      <w:proofErr w:type="spellStart"/>
-      <w:r>
-        <w:rPr>
-          <w:rFonts w:ascii="Times New Roman" w:hAnsi="Times New Roman" w:cs="Times New Roman"/>
-          <w:sz w:val="28"/>
-        </w:rPr>
-        <w:t>Июдин</w:t>
-      </w:r>
-      <w:proofErr w:type="spellEnd"/>
-      <w:r>
-        <w:rPr>
-          <w:rFonts w:ascii="Times New Roman" w:hAnsi="Times New Roman" w:cs="Times New Roman"/>
-          <w:sz w:val="28"/>
-        </w:rPr>
-        <w:t xml:space="preserve"> И</w:t>
+      <w:r>
+        <w:rPr>
+          <w:rFonts w:ascii="Times New Roman" w:hAnsi="Times New Roman" w:cs="Times New Roman"/>
+          <w:sz w:val="28"/>
+        </w:rPr>
+        <w:t>Июдин И</w:t>
       </w:r>
       <w:r>
         <w:rPr>
@@ -1160,7 +1142,7 @@
           </mc:Choice>
           <mc:Fallback>
             <w:pict>
-              <v:rect w14:anchorId="7FFF7780" id="Прямоугольник 2" o:spid="_x0000_s1026" style="position:absolute;margin-left:155.65pt;margin-top:35pt;width:154.65pt;height:32.55pt;z-index:251633664;visibility:visible;mso-wrap-style:square;mso-wrap-distance-left:9pt;mso-wrap-distance-top:0;mso-wrap-distance-right:9pt;mso-wrap-distance-bottom:0;mso-position-horizontal:absolute;mso-position-horizontal-relative:margin;mso-position-vertical:absolute;mso-position-vertical-relative:text;v-text-anchor:middle" o:gfxdata="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" fillcolor="white [3212]" strokecolor="white [3212]" strokeweight="2pt">
+              <v:rect w14:anchorId="35EFF6E1" id="Прямоугольник 2" o:spid="_x0000_s1026" style="position:absolute;margin-left:155.65pt;margin-top:35pt;width:154.65pt;height:32.55pt;z-index:251633664;visibility:visible;mso-wrap-style:square;mso-wrap-distance-left:9pt;mso-wrap-distance-top:0;mso-wrap-distance-right:9pt;mso-wrap-distance-bottom:0;mso-position-horizontal:absolute;mso-position-horizontal-relative:margin;mso-position-vertical:absolute;mso-position-vertical-relative:text;v-text-anchor:middle" o:gfxdata="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" fillcolor="white [3212]" strokecolor="white [3212]" strokeweight="2pt">
                 <w10:wrap anchorx="margin"/>
               </v:rect>
             </w:pict>
@@ -1223,81 +1205,64 @@
         <w:ind w:firstLine="0"/>
       </w:pPr>
       <w:r>
-        <w:t>Целью лабораторной работы является изучение:</w:t>
+        <w:t xml:space="preserve">Целью лабораторной работы является изучение: принципов структурной организации и работы программируемого таймера </w:t>
+      </w:r>
+      <w:r>
+        <w:rPr>
+          <w:lang w:val="en-US"/>
+        </w:rPr>
+        <w:t>i</w:t>
+      </w:r>
+      <w:r>
+        <w:t>8254</w:t>
+      </w:r>
+      <w:r>
+        <w:t>;</w:t>
+      </w:r>
+      <w:r>
+        <w:t xml:space="preserve"> принципов инициализации таймера и его программирования</w:t>
+      </w:r>
+      <w:r>
+        <w:t>;</w:t>
       </w:r>
       <w:r>
         <w:t xml:space="preserve"> </w:t>
       </w:r>
       <w:r>
-        <w:t xml:space="preserve">принципов структурной организации и работы программируемого таймера </w:t>
-      </w:r>
-      <w:proofErr w:type="spellStart"/>
-      <w:r>
-        <w:rPr>
-          <w:lang w:val="en-US"/>
-        </w:rPr>
-        <w:t>i</w:t>
-      </w:r>
-      <w:proofErr w:type="spellEnd"/>
-      <w:r>
-        <w:t>8254</w:t>
-      </w:r>
-      <w:r>
+        <w:rPr>
+          <w:spacing w:val="-7"/>
+        </w:rPr>
+        <w:t>режимов работы и особенностей их использования в системах счета времени</w:t>
+      </w:r>
+      <w:r>
+        <w:rPr>
+          <w:spacing w:val="-7"/>
+        </w:rPr>
         <w:t>;</w:t>
       </w:r>
       <w:r>
+        <w:t xml:space="preserve"> возможностей использования приказов фиксации счета и обратного считывания</w:t>
+      </w:r>
+      <w:r>
+        <w:t>;</w:t>
+      </w:r>
+      <w:r>
         <w:t xml:space="preserve"> </w:t>
       </w:r>
       <w:r>
-        <w:t>принципов инициализации таймера и его программирования</w:t>
-      </w:r>
-      <w:r>
+        <w:rPr>
+          <w:spacing w:val="-2"/>
+        </w:rPr>
+        <w:t>организации различных систем счета времени на основе каналов таймера</w:t>
+      </w:r>
+      <w:r>
+        <w:rPr>
+          <w:spacing w:val="-2"/>
+        </w:rPr>
         <w:t>;</w:t>
       </w:r>
       <w:r>
-        <w:t xml:space="preserve"> </w:t>
-      </w:r>
-      <w:r>
-        <w:rPr>
-          <w:spacing w:val="-7"/>
-        </w:rPr>
-        <w:t>режимов работы и особенностей их использования в системах счета времени</w:t>
-      </w:r>
-      <w:r>
-        <w:rPr>
-          <w:spacing w:val="-7"/>
-        </w:rPr>
-        <w:t>;</w:t>
-      </w:r>
-      <w:r>
-        <w:t xml:space="preserve"> </w:t>
-      </w:r>
-      <w:r>
-        <w:t>возможностей использования приказов фиксации счета и обратного считывания</w:t>
-      </w:r>
-      <w:r>
-        <w:t>;</w:t>
-      </w:r>
-      <w:r>
-        <w:t xml:space="preserve"> </w:t>
-      </w:r>
-      <w:r>
-        <w:rPr>
-          <w:spacing w:val="-2"/>
-        </w:rPr>
-        <w:t>организации различных систем счета времени на основе каналов таймера</w:t>
-      </w:r>
-      <w:r>
-        <w:rPr>
-          <w:spacing w:val="-2"/>
-        </w:rPr>
-        <w:t>;</w:t>
-      </w:r>
-      <w:r>
-        <w:t xml:space="preserve"> </w:t>
-      </w:r>
-      <w:r>
-        <w:t>способов запуска счета в различных режимах работы</w:t>
+        <w:t xml:space="preserve"> способов запуска счета в различных режимах работы</w:t>
       </w:r>
       <w:r>
         <w:t>.</w:t>
@@ -1640,15 +1605,7 @@
               <w:ind w:firstLine="0"/>
             </w:pPr>
             <w:r>
-              <w:t>Программируемый ждущий мультивибратор (</w:t>
-            </w:r>
-            <w:proofErr w:type="spellStart"/>
-            <w:r>
-              <w:t>одновибратор</w:t>
-            </w:r>
-            <w:proofErr w:type="spellEnd"/>
-            <w:r>
-              <w:t>)</w:t>
+              <w:t>Программируемый ждущий мультивибратор (одновибратор)</w:t>
             </w:r>
           </w:p>
         </w:tc>
@@ -2489,10 +2446,7 @@
         <w:t>После загрузки управляющего слова, выходной сигнал OUT сбрасывается в 0, затем после</w:t>
       </w:r>
       <w:r>
-        <w:t xml:space="preserve"> загрузки </w:t>
-      </w:r>
-      <w:r>
-        <w:t>количества счетов</w:t>
+        <w:t xml:space="preserve"> загрузки количества счетов</w:t>
       </w:r>
       <w:r>
         <w:t xml:space="preserve"> и </w:t>
@@ -2880,13 +2834,7 @@
         <w:ind w:firstLine="0"/>
       </w:pPr>
       <w:r>
-        <w:t>После инициализации при подаче</w:t>
-      </w:r>
-      <w:r>
-        <w:t xml:space="preserve"> фронта</w:t>
-      </w:r>
-      <w:r>
-        <w:t xml:space="preserve"> </w:t>
+        <w:t xml:space="preserve">После инициализации при подаче фронта </w:t>
       </w:r>
       <w:r>
         <w:rPr>
@@ -3571,10 +3519,7 @@
         <w:t>Режим 1:</w:t>
       </w:r>
       <w:r>
-        <w:t xml:space="preserve"> </w:t>
-      </w:r>
-      <w:r>
-        <w:t>меняет после загрузки</w:t>
+        <w:t xml:space="preserve"> меняет после загрузки</w:t>
       </w:r>
     </w:p>
     <w:p>
@@ -3643,10 +3588,7 @@
         <w:t xml:space="preserve"> </w:t>
       </w:r>
       <w:r>
-        <w:t xml:space="preserve">меняет </w:t>
-      </w:r>
-      <w:r>
-        <w:t>при перезапуске</w:t>
+        <w:t>меняет при перезапуске</w:t>
       </w:r>
     </w:p>
     <w:p>
@@ -3845,10 +3787,7 @@
         <w:t>Режим 5:</w:t>
       </w:r>
       <w:r>
-        <w:t xml:space="preserve"> </w:t>
-      </w:r>
-      <w:r>
-        <w:t>меняет после загрузки</w:t>
+        <w:t xml:space="preserve"> меняет после загрузки</w:t>
       </w:r>
     </w:p>
     <w:p>
@@ -6570,14 +6509,12 @@
       <w:r>
         <w:t xml:space="preserve">В ходе выполнения лабораторной работы было проведено ознакомление с программируемым таймером </w:t>
       </w:r>
-      <w:proofErr w:type="spellStart"/>
       <w:r>
         <w:rPr>
           <w:lang w:val="en-US"/>
         </w:rPr>
         <w:t>i</w:t>
       </w:r>
-      <w:proofErr w:type="spellEnd"/>
       <w:r>
         <w:t>8254</w:t>
       </w:r>

</xml_diff>